<commit_message>
link en info doc para poder terminar el ejercicio en la semana
</commit_message>
<xml_diff>
--- a/info.docx
+++ b/info.docx
@@ -91,13 +91,9 @@
       <w:pPr>
         <w:rPr>
           <w:u w:val="single"/>
-          <w:lang w:val="en-US"/>
-        </w:rPr>
-      </w:pPr>
-      <w:r>
-        <w:rPr>
-          <w:lang w:val="en-US"/>
-        </w:rPr>
+        </w:rPr>
+      </w:pPr>
+      <w:r>
         <w:t>App web con java</w:t>
       </w:r>
     </w:p>
@@ -125,14 +121,83 @@
       <w:proofErr w:type="spellEnd"/>
     </w:p>
     <w:p>
+      <w:proofErr w:type="spellStart"/>
+      <w:r>
+        <w:t>Get</w:t>
+      </w:r>
+      <w:proofErr w:type="spellEnd"/>
+      <w:r>
+        <w:t xml:space="preserve"> </w:t>
+      </w:r>
+      <w:proofErr w:type="spellStart"/>
+      <w:r>
+        <w:t>attribute</w:t>
+      </w:r>
+      <w:proofErr w:type="spellEnd"/>
+      <w:r>
+        <w:t xml:space="preserve"> entre </w:t>
+      </w:r>
+      <w:proofErr w:type="spellStart"/>
+      <w:r>
+        <w:t>servlet</w:t>
+      </w:r>
+      <w:proofErr w:type="spellEnd"/>
+      <w:r>
+        <w:t xml:space="preserve"> y </w:t>
+      </w:r>
+      <w:proofErr w:type="spellStart"/>
+      <w:r>
+        <w:t>jsp</w:t>
+      </w:r>
+      <w:proofErr w:type="spellEnd"/>
+      <w:r>
+        <w:t xml:space="preserve"> o  de </w:t>
+      </w:r>
+      <w:proofErr w:type="spellStart"/>
+      <w:r>
+        <w:t>jsp</w:t>
+      </w:r>
+      <w:proofErr w:type="spellEnd"/>
+    </w:p>
+    <w:p/>
+    <w:p/>
+    <w:p>
+      <w:proofErr w:type="spellStart"/>
+      <w:r>
+        <w:t>Jsp</w:t>
+      </w:r>
+      <w:proofErr w:type="spellEnd"/>
+      <w:r>
+        <w:t xml:space="preserve"> [post] </w:t>
+      </w:r>
+      <w:proofErr w:type="spellStart"/>
+      <w:r>
+        <w:t>servlet</w:t>
+      </w:r>
+      <w:proofErr w:type="spellEnd"/>
+      <w:r>
+        <w:t xml:space="preserve"> [forward] </w:t>
+      </w:r>
+      <w:proofErr w:type="spellStart"/>
+      <w:r>
+        <w:t>jsp</w:t>
+      </w:r>
+      <w:proofErr w:type="spellEnd"/>
+    </w:p>
+    <w:p>
       <w:pPr>
         <w:rPr>
           <w:u w:val="single"/>
         </w:rPr>
       </w:pPr>
-      <w:proofErr w:type="spellStart"/>
-      <w:r>
-        <w:t>Get</w:t>
+    </w:p>
+    <w:p>
+      <w:r>
+        <w:t xml:space="preserve">JDBC java </w:t>
+      </w:r>
+      <w:proofErr w:type="spellStart"/>
+      <w:r>
+        <w:t>database</w:t>
       </w:r>
       <w:proofErr w:type="spellEnd"/>
       <w:r>
@@ -140,35 +205,511 @@
       </w:r>
       <w:proofErr w:type="spellStart"/>
       <w:r>
-        <w:t>attribute</w:t>
-      </w:r>
-      <w:proofErr w:type="spellEnd"/>
-      <w:r>
-        <w:t xml:space="preserve"> entre </w:t>
-      </w:r>
-      <w:proofErr w:type="spellStart"/>
-      <w:r>
-        <w:t>servlet</w:t>
-      </w:r>
-      <w:proofErr w:type="spellEnd"/>
-      <w:r>
-        <w:t xml:space="preserve"> y </w:t>
-      </w:r>
-      <w:proofErr w:type="spellStart"/>
-      <w:r>
-        <w:t>jsp</w:t>
-      </w:r>
-      <w:proofErr w:type="spellEnd"/>
-      <w:r>
-        <w:t xml:space="preserve"> o  de </w:t>
-      </w:r>
-      <w:proofErr w:type="spellStart"/>
-      <w:r>
-        <w:t>jsp</w:t>
+        <w:t>conectivity</w:t>
+      </w:r>
+      <w:proofErr w:type="spellEnd"/>
+    </w:p>
+    <w:p>
+      <w:r>
+        <w:t xml:space="preserve">Driver </w:t>
+      </w:r>
+      <w:proofErr w:type="spellStart"/>
+      <w:r>
+        <w:t>jdbc</w:t>
+      </w:r>
+      <w:proofErr w:type="spellEnd"/>
+    </w:p>
+    <w:p/>
+    <w:p>
+      <w:r>
+        <w:t>Pool de conexiones</w:t>
+      </w:r>
+    </w:p>
+    <w:p>
+      <w:r>
+        <w:t xml:space="preserve">1 conexión por </w:t>
+      </w:r>
+      <w:proofErr w:type="spellStart"/>
+      <w:r>
+        <w:t>request</w:t>
+      </w:r>
+      <w:proofErr w:type="spellEnd"/>
+    </w:p>
+    <w:p>
+      <w:pPr>
+        <w:rPr>
+          <w:u w:val="single"/>
+        </w:rPr>
+      </w:pPr>
+      <w:r>
+        <w:t xml:space="preserve">El </w:t>
+      </w:r>
+      <w:proofErr w:type="spellStart"/>
+      <w:r>
+        <w:t>datasource</w:t>
+      </w:r>
+      <w:proofErr w:type="spellEnd"/>
+      <w:r>
+        <w:t xml:space="preserve"> es el pool de conexiones</w:t>
+      </w:r>
+    </w:p>
+    <w:p>
+      <w:pPr>
+        <w:rPr>
+          <w:u w:val="single"/>
+        </w:rPr>
+      </w:pPr>
+    </w:p>
+    <w:p>
+      <w:pPr>
+        <w:rPr>
+          <w:lang w:val="en-US"/>
+        </w:rPr>
+      </w:pPr>
+      <w:proofErr w:type="spellStart"/>
+      <w:r>
+        <w:rPr>
+          <w:lang w:val="en-US"/>
+        </w:rPr>
+        <w:t>Conexión</w:t>
+      </w:r>
+      <w:proofErr w:type="spellEnd"/>
+    </w:p>
+    <w:p>
+      <w:pPr>
+        <w:rPr>
+          <w:lang w:val="en-US"/>
+        </w:rPr>
+      </w:pPr>
+      <w:proofErr w:type="spellStart"/>
+      <w:r>
+        <w:rPr>
+          <w:lang w:val="en-US"/>
+        </w:rPr>
+        <w:t>Stament</w:t>
+      </w:r>
+      <w:proofErr w:type="spellEnd"/>
+    </w:p>
+    <w:p>
+      <w:pPr>
+        <w:ind w:left="708"/>
+        <w:rPr>
+          <w:lang w:val="en-US"/>
+        </w:rPr>
+      </w:pPr>
+      <w:proofErr w:type="gramStart"/>
+      <w:r>
+        <w:rPr>
+          <w:lang w:val="en-US"/>
+        </w:rPr>
+        <w:t>execute</w:t>
+      </w:r>
+      <w:proofErr w:type="gramEnd"/>
+    </w:p>
+    <w:p>
+      <w:pPr>
+        <w:ind w:left="708"/>
+        <w:rPr>
+          <w:lang w:val="en-US"/>
+        </w:rPr>
+      </w:pPr>
+      <w:proofErr w:type="spellStart"/>
+      <w:proofErr w:type="gramStart"/>
+      <w:r>
+        <w:rPr>
+          <w:lang w:val="en-US"/>
+        </w:rPr>
+        <w:t>executeUpdate</w:t>
+      </w:r>
+      <w:proofErr w:type="spellEnd"/>
+      <w:proofErr w:type="gramEnd"/>
+    </w:p>
+    <w:p>
+      <w:pPr>
+        <w:ind w:left="708"/>
+        <w:rPr>
+          <w:lang w:val="en-US"/>
+        </w:rPr>
+      </w:pPr>
+      <w:proofErr w:type="spellStart"/>
+      <w:proofErr w:type="gramStart"/>
+      <w:r>
+        <w:rPr>
+          <w:lang w:val="en-US"/>
+        </w:rPr>
+        <w:t>executeQuery</w:t>
+      </w:r>
+      <w:proofErr w:type="spellEnd"/>
+      <w:proofErr w:type="gramEnd"/>
+    </w:p>
+    <w:p>
+      <w:pPr>
+        <w:ind w:left="708"/>
+        <w:rPr>
+          <w:lang w:val="en-US"/>
+        </w:rPr>
+      </w:pPr>
+      <w:r>
+        <w:rPr>
+          <w:lang w:val="en-US"/>
+        </w:rPr>
+        <w:tab/>
+      </w:r>
+      <w:proofErr w:type="spellStart"/>
+      <w:proofErr w:type="gramStart"/>
+      <w:r>
+        <w:rPr>
+          <w:lang w:val="en-US"/>
+        </w:rPr>
+        <w:t>resulset</w:t>
+      </w:r>
+      <w:proofErr w:type="spellEnd"/>
+      <w:proofErr w:type="gramEnd"/>
+    </w:p>
+    <w:p>
+      <w:pPr>
+        <w:rPr>
+          <w:lang w:val="en-US"/>
+        </w:rPr>
+      </w:pPr>
+      <w:proofErr w:type="spellStart"/>
+      <w:r>
+        <w:rPr>
+          <w:lang w:val="en-US"/>
+        </w:rPr>
+        <w:t>PeparedStatement</w:t>
+      </w:r>
+      <w:proofErr w:type="spellEnd"/>
+      <w:r>
+        <w:rPr>
+          <w:lang w:val="en-US"/>
+        </w:rPr>
+        <w:t xml:space="preserve"> </w:t>
+      </w:r>
+      <w:proofErr w:type="spellStart"/>
+      <w:r>
+        <w:rPr>
+          <w:lang w:val="en-US"/>
+        </w:rPr>
+        <w:t>por</w:t>
+      </w:r>
+      <w:proofErr w:type="spellEnd"/>
+      <w:r>
+        <w:rPr>
+          <w:lang w:val="en-US"/>
+        </w:rPr>
+        <w:t xml:space="preserve"> </w:t>
+      </w:r>
+      <w:proofErr w:type="spellStart"/>
+      <w:r>
+        <w:rPr>
+          <w:lang w:val="en-US"/>
+        </w:rPr>
+        <w:t>seguridad</w:t>
+      </w:r>
+      <w:proofErr w:type="spellEnd"/>
+    </w:p>
+    <w:p>
+      <w:pPr>
+        <w:ind w:left="708"/>
+        <w:rPr>
+          <w:lang w:val="en-US"/>
+        </w:rPr>
+      </w:pPr>
+      <w:proofErr w:type="gramStart"/>
+      <w:r>
+        <w:rPr>
+          <w:lang w:val="en-US"/>
+        </w:rPr>
+        <w:t>execute</w:t>
+      </w:r>
+      <w:proofErr w:type="gramEnd"/>
+    </w:p>
+    <w:p>
+      <w:pPr>
+        <w:ind w:left="708"/>
+        <w:rPr>
+          <w:lang w:val="en-US"/>
+        </w:rPr>
+      </w:pPr>
+      <w:proofErr w:type="spellStart"/>
+      <w:proofErr w:type="gramStart"/>
+      <w:r>
+        <w:rPr>
+          <w:lang w:val="en-US"/>
+        </w:rPr>
+        <w:t>executeUpdate</w:t>
+      </w:r>
+      <w:proofErr w:type="spellEnd"/>
+      <w:proofErr w:type="gramEnd"/>
+    </w:p>
+    <w:p>
+      <w:pPr>
+        <w:ind w:left="708"/>
+        <w:rPr>
+          <w:lang w:val="en-US"/>
+        </w:rPr>
+      </w:pPr>
+      <w:proofErr w:type="spellStart"/>
+      <w:proofErr w:type="gramStart"/>
+      <w:r>
+        <w:rPr>
+          <w:lang w:val="en-US"/>
+        </w:rPr>
+        <w:t>executeQuery</w:t>
+      </w:r>
+      <w:proofErr w:type="spellEnd"/>
+      <w:proofErr w:type="gramEnd"/>
+    </w:p>
+    <w:p>
+      <w:pPr>
+        <w:ind w:left="708"/>
+        <w:rPr>
+          <w:lang w:val="en-US"/>
+        </w:rPr>
+      </w:pPr>
+      <w:r>
+        <w:rPr>
+          <w:lang w:val="en-US"/>
+        </w:rPr>
+        <w:tab/>
+      </w:r>
+      <w:proofErr w:type="spellStart"/>
+      <w:proofErr w:type="gramStart"/>
+      <w:r>
+        <w:rPr>
+          <w:lang w:val="en-US"/>
+        </w:rPr>
+        <w:t>resulset</w:t>
+      </w:r>
+      <w:proofErr w:type="spellEnd"/>
+      <w:proofErr w:type="gramEnd"/>
+    </w:p>
+    <w:p>
+      <w:pPr>
+        <w:rPr>
+          <w:u w:val="single"/>
+          <w:lang w:val="en-US"/>
+        </w:rPr>
+      </w:pPr>
+    </w:p>
+    <w:p>
+      <w:pPr>
+        <w:rPr>
+          <w:lang w:val="en-US"/>
+        </w:rPr>
+      </w:pPr>
+    </w:p>
+    <w:p>
+      <w:r>
+        <w:lastRenderedPageBreak/>
+        <w:t>INSERT INTO `</w:t>
+      </w:r>
+      <w:proofErr w:type="spellStart"/>
+      <w:r>
+        <w:t>ejemplojdbc</w:t>
+      </w:r>
+      <w:proofErr w:type="spellEnd"/>
+      <w:r>
+        <w:t>`</w:t>
+      </w:r>
+      <w:proofErr w:type="gramStart"/>
+      <w:r>
+        <w:t>.`</w:t>
+      </w:r>
+      <w:proofErr w:type="gramEnd"/>
+      <w:r>
+        <w:t>personas`</w:t>
+      </w:r>
+    </w:p>
+    <w:p>
+      <w:r>
+        <w:t>(`</w:t>
+      </w:r>
+      <w:proofErr w:type="gramStart"/>
+      <w:r>
+        <w:t>nombre</w:t>
+      </w:r>
+      <w:proofErr w:type="gramEnd"/>
+      <w:r>
+        <w:t>`, `apellido`, `sexo`, `email`, `localidad`, `</w:t>
+      </w:r>
+      <w:proofErr w:type="spellStart"/>
+      <w:r>
+        <w:t>escasado</w:t>
+      </w:r>
+      <w:proofErr w:type="spellEnd"/>
+      <w:r>
+        <w:t>`, `notas`)</w:t>
+      </w:r>
+    </w:p>
+    <w:p>
+      <w:pPr>
+        <w:rPr>
+          <w:lang w:val="en-US"/>
+        </w:rPr>
+      </w:pPr>
+      <w:r>
+        <w:rPr>
+          <w:lang w:val="en-US"/>
+        </w:rPr>
+        <w:t xml:space="preserve">VALUES ('Juan', 'Perez', 'M', 'juan@juan.com', 'localidad1', 'S', 'test </w:t>
+      </w:r>
+      <w:proofErr w:type="spellStart"/>
+      <w:r>
+        <w:rPr>
+          <w:lang w:val="en-US"/>
+        </w:rPr>
+        <w:t>test</w:t>
+      </w:r>
+      <w:proofErr w:type="spellEnd"/>
+      <w:r>
+        <w:rPr>
+          <w:lang w:val="en-US"/>
+        </w:rPr>
+        <w:t xml:space="preserve"> test');</w:t>
+      </w:r>
+    </w:p>
+    <w:p>
+      <w:pPr>
+        <w:rPr>
+          <w:lang w:val="en-US"/>
+        </w:rPr>
+      </w:pPr>
+    </w:p>
+    <w:p>
+      <w:r>
+        <w:t>UPDATE personas SET nombre='Lucas', apellido = '</w:t>
+      </w:r>
+      <w:proofErr w:type="spellStart"/>
+      <w:r>
+        <w:t>Lopez</w:t>
+      </w:r>
+      <w:proofErr w:type="spellEnd"/>
+      <w:r>
+        <w:t>' WHERE id = 1;</w:t>
+      </w:r>
+    </w:p>
+    <w:p/>
+    <w:p>
+      <w:pPr>
+        <w:rPr>
+          <w:lang w:val="en-US"/>
+        </w:rPr>
+      </w:pPr>
+      <w:r>
+        <w:rPr>
+          <w:lang w:val="en-US"/>
+        </w:rPr>
+        <w:t>DELETE FROM personas where id = 1;</w:t>
+      </w:r>
+    </w:p>
+    <w:p>
+      <w:pPr>
+        <w:rPr>
+          <w:lang w:val="en-US"/>
+        </w:rPr>
+      </w:pPr>
+    </w:p>
+    <w:p>
+      <w:proofErr w:type="spellStart"/>
+      <w:proofErr w:type="gramStart"/>
+      <w:r>
+        <w:t>select</w:t>
+      </w:r>
+      <w:proofErr w:type="spellEnd"/>
+      <w:proofErr w:type="gramEnd"/>
+      <w:r>
+        <w:t xml:space="preserve"> id, nombre, apellido, sexo, email, </w:t>
+      </w:r>
+      <w:proofErr w:type="spellStart"/>
+      <w:r>
+        <w:t>localida</w:t>
+      </w:r>
+      <w:proofErr w:type="spellEnd"/>
+      <w:r>
+        <w:t xml:space="preserve">, </w:t>
+      </w:r>
+      <w:proofErr w:type="spellStart"/>
+      <w:r>
+        <w:t>escasado</w:t>
+      </w:r>
+      <w:proofErr w:type="spellEnd"/>
+      <w:r>
+        <w:t xml:space="preserve">, notas </w:t>
+      </w:r>
+    </w:p>
+    <w:p>
+      <w:pPr>
+        <w:rPr>
+          <w:lang w:val="en-US"/>
+        </w:rPr>
+      </w:pPr>
+      <w:proofErr w:type="gramStart"/>
+      <w:r>
+        <w:rPr>
+          <w:lang w:val="en-US"/>
+        </w:rPr>
+        <w:t>from</w:t>
+      </w:r>
+      <w:proofErr w:type="gramEnd"/>
+      <w:r>
+        <w:rPr>
+          <w:lang w:val="en-US"/>
+        </w:rPr>
+        <w:t xml:space="preserve"> personas where </w:t>
+      </w:r>
+      <w:proofErr w:type="spellStart"/>
+      <w:r>
+        <w:rPr>
+          <w:lang w:val="en-US"/>
+        </w:rPr>
+        <w:t>nombre</w:t>
+      </w:r>
+      <w:proofErr w:type="spellEnd"/>
+      <w:r>
+        <w:rPr>
+          <w:lang w:val="en-US"/>
+        </w:rPr>
+        <w:t xml:space="preserve"> like '%</w:t>
+      </w:r>
+      <w:proofErr w:type="spellStart"/>
+      <w:r>
+        <w:rPr>
+          <w:lang w:val="en-US"/>
+        </w:rPr>
+        <w:t>pe</w:t>
+      </w:r>
+      <w:proofErr w:type="spellEnd"/>
+      <w:r>
+        <w:rPr>
+          <w:lang w:val="en-US"/>
+        </w:rPr>
+        <w:t>%';</w:t>
+      </w:r>
+    </w:p>
+    <w:p>
+      <w:pPr>
+        <w:rPr>
+          <w:lang w:val="en-US"/>
+        </w:rPr>
+      </w:pPr>
+    </w:p>
+    <w:p>
+      <w:pPr>
+        <w:rPr>
+          <w:u w:val="single"/>
+          <w:lang w:val="en-US"/>
+        </w:rPr>
+      </w:pPr>
+      <w:r>
+        <w:rPr>
+          <w:lang w:val="en-US"/>
+        </w:rPr>
+        <w:t>https://www.uno-de-piera.com/registro-de-usuarios-con-java-servlet/</w:t>
       </w:r>
       <w:bookmarkStart w:id="0" w:name="_GoBack"/>
       <w:bookmarkEnd w:id="0"/>
-      <w:proofErr w:type="spellEnd"/>
     </w:p>
     <w:sectPr>
       <w:pgSz w:w="11906" w:h="16838"/>

</xml_diff>